<commit_message>
fixed testing and code for proto triangle
</commit_message>
<xml_diff>
--- a/HW02_A.docx
+++ b/HW02_A.docx
@@ -68,6 +68,7 @@
           <w:u w:val="single"/>
         </w:rPr>
       </w:pPr>
+      <w:proofErr w:type="spellStart"/>
       <w:r>
         <w:rPr>
           <w:rFonts w:ascii="Times New Roman" w:hAnsi="Times New Roman" w:cs="Times New Roman"/>
@@ -77,7 +78,19 @@
           <w:szCs w:val="30"/>
           <w:u w:val="single"/>
         </w:rPr>
-        <w:t>Aruneshwar Nalluri</w:t>
+        <w:t>Aruneshwar</w:t>
+      </w:r>
+      <w:proofErr w:type="spellEnd"/>
+      <w:r>
+        <w:rPr>
+          <w:rFonts w:ascii="Times New Roman" w:hAnsi="Times New Roman" w:cs="Times New Roman"/>
+          <w:b/>
+          <w:color w:val="2D3B45"/>
+          <w:sz w:val="30"/>
+          <w:szCs w:val="30"/>
+          <w:u w:val="single"/>
+        </w:rPr>
+        <w:t xml:space="preserve"> Nalluri</w:t>
       </w:r>
     </w:p>
     <w:p>
@@ -140,7 +153,25 @@
     </w:p>
     <w:p>
       <w:r>
-        <w:t>We learn from this assignment that we don’t always get to start code from scratch and we inherit code from other people and some times its not perfectly working code that we need to work on.</w:t>
+        <w:t xml:space="preserve">We learn from this assignment that we don’t always get to start code from scratch and we inherit code from other people and </w:t>
+      </w:r>
+      <w:proofErr w:type="spellStart"/>
+      <w:r>
+        <w:t>some times</w:t>
+      </w:r>
+      <w:proofErr w:type="spellEnd"/>
+      <w:r>
+        <w:t xml:space="preserve"> </w:t>
+      </w:r>
+      <w:proofErr w:type="spellStart"/>
+      <w:proofErr w:type="gramStart"/>
+      <w:r>
+        <w:t>its</w:t>
+      </w:r>
+      <w:proofErr w:type="spellEnd"/>
+      <w:proofErr w:type="gramEnd"/>
+      <w:r>
+        <w:t xml:space="preserve"> not perfectly working code that we need to work on.</w:t>
       </w:r>
     </w:p>
     <w:p>
@@ -150,7 +181,15 @@
     </w:p>
     <w:p>
       <w:r>
-        <w:t xml:space="preserve">Once more bugs are found by adding additional testcases we can then go check the code and then fix the bugs found in the code by </w:t>
+        <w:t xml:space="preserve">Once more bugs are found by adding additional </w:t>
+      </w:r>
+      <w:proofErr w:type="spellStart"/>
+      <w:r>
+        <w:t>testcases</w:t>
+      </w:r>
+      <w:proofErr w:type="spellEnd"/>
+      <w:r>
+        <w:t xml:space="preserve"> we can then go check the code and then fix the bugs found in the code by </w:t>
       </w:r>
       <w:r>
         <w:t>changing it.</w:t>
@@ -464,6 +503,7 @@
                 <w:lang w:eastAsia="en-IN"/>
               </w:rPr>
             </w:pPr>
+            <w:proofErr w:type="spellStart"/>
             <w:r>
               <w:rPr>
                 <w:rFonts w:ascii="Calibri" w:eastAsia="Times New Roman" w:hAnsi="Calibri" w:cs="Calibri"/>
@@ -472,6 +512,7 @@
               </w:rPr>
               <w:t>testRightTriangleA</w:t>
             </w:r>
+            <w:proofErr w:type="spellEnd"/>
           </w:p>
         </w:tc>
         <w:tc>
@@ -563,6 +604,7 @@
                 <w:lang w:eastAsia="en-IN"/>
               </w:rPr>
             </w:pPr>
+            <w:proofErr w:type="spellStart"/>
             <w:r>
               <w:rPr>
                 <w:rFonts w:ascii="Calibri" w:eastAsia="Times New Roman" w:hAnsi="Calibri" w:cs="Calibri"/>
@@ -571,6 +613,7 @@
               </w:rPr>
               <w:t>InvalidInput</w:t>
             </w:r>
+            <w:proofErr w:type="spellEnd"/>
           </w:p>
         </w:tc>
         <w:tc>
@@ -634,6 +677,7 @@
                 <w:lang w:eastAsia="en-IN"/>
               </w:rPr>
             </w:pPr>
+            <w:proofErr w:type="spellStart"/>
             <w:r>
               <w:rPr>
                 <w:rFonts w:ascii="Calibri" w:eastAsia="Times New Roman" w:hAnsi="Calibri" w:cs="Calibri"/>
@@ -642,6 +686,7 @@
               </w:rPr>
               <w:t>testRightTriangleB</w:t>
             </w:r>
+            <w:proofErr w:type="spellEnd"/>
           </w:p>
         </w:tc>
         <w:tc>
@@ -741,6 +786,7 @@
                 <w:lang w:eastAsia="en-IN"/>
               </w:rPr>
             </w:pPr>
+            <w:proofErr w:type="spellStart"/>
             <w:r>
               <w:rPr>
                 <w:rFonts w:ascii="Calibri" w:eastAsia="Times New Roman" w:hAnsi="Calibri" w:cs="Calibri"/>
@@ -749,6 +795,7 @@
               </w:rPr>
               <w:t>InvalidInput</w:t>
             </w:r>
+            <w:proofErr w:type="spellEnd"/>
           </w:p>
         </w:tc>
         <w:tc>
@@ -812,6 +859,7 @@
                 <w:lang w:eastAsia="en-IN"/>
               </w:rPr>
             </w:pPr>
+            <w:proofErr w:type="spellStart"/>
             <w:r>
               <w:rPr>
                 <w:rFonts w:ascii="Calibri" w:eastAsia="Times New Roman" w:hAnsi="Calibri" w:cs="Calibri"/>
@@ -820,6 +868,7 @@
               </w:rPr>
               <w:t>testEquilateralTriangleA</w:t>
             </w:r>
+            <w:proofErr w:type="spellEnd"/>
           </w:p>
         </w:tc>
         <w:tc>
@@ -911,6 +960,7 @@
                 <w:lang w:eastAsia="en-IN"/>
               </w:rPr>
             </w:pPr>
+            <w:proofErr w:type="spellStart"/>
             <w:r>
               <w:rPr>
                 <w:rFonts w:ascii="Calibri" w:eastAsia="Times New Roman" w:hAnsi="Calibri" w:cs="Calibri"/>
@@ -919,6 +969,7 @@
               </w:rPr>
               <w:t>InvalidInput</w:t>
             </w:r>
+            <w:proofErr w:type="spellEnd"/>
           </w:p>
         </w:tc>
         <w:tc>
@@ -982,6 +1033,7 @@
                 <w:lang w:eastAsia="en-IN"/>
               </w:rPr>
             </w:pPr>
+            <w:proofErr w:type="spellStart"/>
             <w:r>
               <w:rPr>
                 <w:rFonts w:ascii="Calibri" w:eastAsia="Times New Roman" w:hAnsi="Calibri" w:cs="Calibri"/>
@@ -990,6 +1042,7 @@
               </w:rPr>
               <w:t>testIsoscelesTrianleA</w:t>
             </w:r>
+            <w:proofErr w:type="spellEnd"/>
           </w:p>
         </w:tc>
         <w:tc>
@@ -1081,6 +1134,7 @@
                 <w:lang w:eastAsia="en-IN"/>
               </w:rPr>
             </w:pPr>
+            <w:proofErr w:type="spellStart"/>
             <w:r>
               <w:rPr>
                 <w:rFonts w:ascii="Calibri" w:eastAsia="Times New Roman" w:hAnsi="Calibri" w:cs="Calibri"/>
@@ -1089,6 +1143,7 @@
               </w:rPr>
               <w:t>InvalidInput</w:t>
             </w:r>
+            <w:proofErr w:type="spellEnd"/>
           </w:p>
         </w:tc>
         <w:tc>
@@ -1152,6 +1207,7 @@
                 <w:lang w:eastAsia="en-IN"/>
               </w:rPr>
             </w:pPr>
+            <w:proofErr w:type="spellStart"/>
             <w:r>
               <w:rPr>
                 <w:rFonts w:ascii="Calibri" w:eastAsia="Times New Roman" w:hAnsi="Calibri" w:cs="Calibri"/>
@@ -1160,6 +1216,7 @@
               </w:rPr>
               <w:t>testScaleneTriangleA</w:t>
             </w:r>
+            <w:proofErr w:type="spellEnd"/>
           </w:p>
         </w:tc>
         <w:tc>
@@ -1251,6 +1308,7 @@
                 <w:lang w:eastAsia="en-IN"/>
               </w:rPr>
             </w:pPr>
+            <w:proofErr w:type="spellStart"/>
             <w:r>
               <w:rPr>
                 <w:rFonts w:ascii="Calibri" w:eastAsia="Times New Roman" w:hAnsi="Calibri" w:cs="Calibri"/>
@@ -1259,6 +1317,7 @@
               </w:rPr>
               <w:t>InvalidInput</w:t>
             </w:r>
+            <w:proofErr w:type="spellEnd"/>
           </w:p>
         </w:tc>
         <w:tc>
@@ -1322,6 +1381,7 @@
                 <w:lang w:eastAsia="en-IN"/>
               </w:rPr>
             </w:pPr>
+            <w:proofErr w:type="spellStart"/>
             <w:r>
               <w:rPr>
                 <w:rFonts w:ascii="Calibri" w:eastAsia="Times New Roman" w:hAnsi="Calibri" w:cs="Calibri"/>
@@ -1331,6 +1391,7 @@
               <w:lastRenderedPageBreak/>
               <w:t>testInvalidInputA</w:t>
             </w:r>
+            <w:proofErr w:type="spellEnd"/>
           </w:p>
         </w:tc>
         <w:tc>
@@ -1389,6 +1450,7 @@
                 <w:lang w:eastAsia="en-IN"/>
               </w:rPr>
             </w:pPr>
+            <w:proofErr w:type="spellStart"/>
             <w:r>
               <w:rPr>
                 <w:rFonts w:ascii="Calibri" w:eastAsia="Times New Roman" w:hAnsi="Calibri" w:cs="Calibri"/>
@@ -1397,6 +1459,7 @@
               </w:rPr>
               <w:t>InvalidInput</w:t>
             </w:r>
+            <w:proofErr w:type="spellEnd"/>
           </w:p>
         </w:tc>
         <w:tc>
@@ -1422,6 +1485,7 @@
                 <w:lang w:eastAsia="en-IN"/>
               </w:rPr>
             </w:pPr>
+            <w:proofErr w:type="spellStart"/>
             <w:r>
               <w:rPr>
                 <w:rFonts w:ascii="Calibri" w:eastAsia="Times New Roman" w:hAnsi="Calibri" w:cs="Calibri"/>
@@ -1430,6 +1494,7 @@
               </w:rPr>
               <w:t>InvalidInput</w:t>
             </w:r>
+            <w:proofErr w:type="spellEnd"/>
           </w:p>
         </w:tc>
         <w:tc>
@@ -1493,6 +1558,7 @@
                 <w:lang w:eastAsia="en-IN"/>
               </w:rPr>
             </w:pPr>
+            <w:proofErr w:type="spellStart"/>
             <w:r>
               <w:rPr>
                 <w:rFonts w:ascii="Calibri" w:eastAsia="Times New Roman" w:hAnsi="Calibri" w:cs="Calibri"/>
@@ -1501,6 +1567,7 @@
               </w:rPr>
               <w:t>testNotATriangleA</w:t>
             </w:r>
+            <w:proofErr w:type="spellEnd"/>
           </w:p>
         </w:tc>
         <w:tc>
@@ -1559,6 +1626,7 @@
                 <w:lang w:eastAsia="en-IN"/>
               </w:rPr>
             </w:pPr>
+            <w:proofErr w:type="spellStart"/>
             <w:r>
               <w:rPr>
                 <w:rFonts w:ascii="Calibri" w:eastAsia="Times New Roman" w:hAnsi="Calibri" w:cs="Calibri"/>
@@ -1567,6 +1635,7 @@
               </w:rPr>
               <w:t>NotATriangle</w:t>
             </w:r>
+            <w:proofErr w:type="spellEnd"/>
           </w:p>
         </w:tc>
         <w:tc>
@@ -1592,6 +1661,7 @@
                 <w:lang w:eastAsia="en-IN"/>
               </w:rPr>
             </w:pPr>
+            <w:proofErr w:type="spellStart"/>
             <w:r>
               <w:rPr>
                 <w:rFonts w:ascii="Calibri" w:eastAsia="Times New Roman" w:hAnsi="Calibri" w:cs="Calibri"/>
@@ -1600,6 +1670,7 @@
               </w:rPr>
               <w:t>InvalidInput</w:t>
             </w:r>
+            <w:proofErr w:type="spellEnd"/>
           </w:p>
         </w:tc>
         <w:tc>
@@ -1663,6 +1734,7 @@
                 <w:lang w:eastAsia="en-IN"/>
               </w:rPr>
             </w:pPr>
+            <w:proofErr w:type="spellStart"/>
             <w:r>
               <w:rPr>
                 <w:rFonts w:ascii="Calibri" w:eastAsia="Times New Roman" w:hAnsi="Calibri" w:cs="Calibri"/>
@@ -1671,6 +1743,7 @@
               </w:rPr>
               <w:t>testNotATriangleB</w:t>
             </w:r>
+            <w:proofErr w:type="spellEnd"/>
           </w:p>
         </w:tc>
         <w:tc>
@@ -1737,6 +1810,7 @@
                 <w:lang w:eastAsia="en-IN"/>
               </w:rPr>
             </w:pPr>
+            <w:proofErr w:type="spellStart"/>
             <w:r>
               <w:rPr>
                 <w:rFonts w:ascii="Calibri" w:eastAsia="Times New Roman" w:hAnsi="Calibri" w:cs="Calibri"/>
@@ -1745,6 +1819,7 @@
               </w:rPr>
               <w:t>NotATriangle</w:t>
             </w:r>
+            <w:proofErr w:type="spellEnd"/>
           </w:p>
         </w:tc>
         <w:tc>
@@ -1770,6 +1845,7 @@
                 <w:lang w:eastAsia="en-IN"/>
               </w:rPr>
             </w:pPr>
+            <w:proofErr w:type="spellStart"/>
             <w:r>
               <w:rPr>
                 <w:rFonts w:ascii="Calibri" w:eastAsia="Times New Roman" w:hAnsi="Calibri" w:cs="Calibri"/>
@@ -1778,6 +1854,7 @@
               </w:rPr>
               <w:t>InvalidInput</w:t>
             </w:r>
+            <w:proofErr w:type="spellEnd"/>
           </w:p>
         </w:tc>
         <w:tc>
@@ -1954,13 +2031,12 @@
     </w:p>
     <w:tbl>
       <w:tblPr>
-        <w:tblW w:w="8160" w:type="dxa"/>
+        <w:tblW w:w="6340" w:type="dxa"/>
         <w:tblLook w:val="04A0" w:firstRow="1" w:lastRow="0" w:firstColumn="1" w:lastColumn="0" w:noHBand="0" w:noVBand="1"/>
       </w:tblPr>
       <w:tblGrid>
         <w:gridCol w:w="2420"/>
         <w:gridCol w:w="2380"/>
-        <w:gridCol w:w="1820"/>
         <w:gridCol w:w="1540"/>
       </w:tblGrid>
       <w:tr>
@@ -2034,7 +2110,7 @@
         </w:tc>
         <w:tc>
           <w:tcPr>
-            <w:tcW w:w="1820" w:type="dxa"/>
+            <w:tcW w:w="1540" w:type="dxa"/>
             <w:tcBorders>
               <w:top w:val="nil"/>
               <w:left w:val="nil"/>
@@ -2066,43 +2142,6 @@
                 <w:lang w:eastAsia="en-IN"/>
               </w:rPr>
               <w:t>Test Run 2</w:t>
-            </w:r>
-          </w:p>
-        </w:tc>
-        <w:tc>
-          <w:tcPr>
-            <w:tcW w:w="1540" w:type="dxa"/>
-            <w:tcBorders>
-              <w:top w:val="nil"/>
-              <w:left w:val="nil"/>
-              <w:bottom w:val="nil"/>
-              <w:right w:val="nil"/>
-            </w:tcBorders>
-            <w:shd w:val="clear" w:color="auto" w:fill="auto"/>
-            <w:noWrap/>
-            <w:vAlign w:val="bottom"/>
-            <w:hideMark/>
-          </w:tcPr>
-          <w:p>
-            <w:pPr>
-              <w:spacing w:after="0" w:line="240" w:lineRule="auto"/>
-              <w:rPr>
-                <w:rFonts w:ascii="Calibri" w:eastAsia="Times New Roman" w:hAnsi="Calibri" w:cs="Calibri"/>
-                <w:b/>
-                <w:bCs/>
-                <w:color w:val="000000"/>
-                <w:lang w:eastAsia="en-IN"/>
-              </w:rPr>
-            </w:pPr>
-            <w:r>
-              <w:rPr>
-                <w:rFonts w:ascii="Calibri" w:eastAsia="Times New Roman" w:hAnsi="Calibri" w:cs="Calibri"/>
-                <w:b/>
-                <w:bCs/>
-                <w:color w:val="000000"/>
-                <w:lang w:eastAsia="en-IN"/>
-              </w:rPr>
-              <w:t>Test Run 3</w:t>
             </w:r>
           </w:p>
         </w:tc>
@@ -2179,39 +2218,6 @@
         </w:tc>
         <w:tc>
           <w:tcPr>
-            <w:tcW w:w="1820" w:type="dxa"/>
-            <w:tcBorders>
-              <w:top w:val="nil"/>
-              <w:left w:val="nil"/>
-              <w:bottom w:val="nil"/>
-              <w:right w:val="nil"/>
-            </w:tcBorders>
-            <w:shd w:val="clear" w:color="auto" w:fill="auto"/>
-            <w:noWrap/>
-            <w:vAlign w:val="bottom"/>
-            <w:hideMark/>
-          </w:tcPr>
-          <w:p>
-            <w:pPr>
-              <w:spacing w:after="0" w:line="240" w:lineRule="auto"/>
-              <w:rPr>
-                <w:rFonts w:ascii="Calibri" w:eastAsia="Times New Roman" w:hAnsi="Calibri" w:cs="Calibri"/>
-                <w:color w:val="000000"/>
-                <w:lang w:eastAsia="en-IN"/>
-              </w:rPr>
-            </w:pPr>
-            <w:r>
-              <w:rPr>
-                <w:rFonts w:ascii="Calibri" w:eastAsia="Times New Roman" w:hAnsi="Calibri" w:cs="Calibri"/>
-                <w:color w:val="000000"/>
-                <w:lang w:eastAsia="en-IN"/>
-              </w:rPr>
-              <w:t>8</w:t>
-            </w:r>
-          </w:p>
-        </w:tc>
-        <w:tc>
-          <w:tcPr>
             <w:tcW w:w="1540" w:type="dxa"/>
             <w:tcBorders>
               <w:top w:val="nil"/>
@@ -2316,39 +2322,6 @@
         </w:tc>
         <w:tc>
           <w:tcPr>
-            <w:tcW w:w="1820" w:type="dxa"/>
-            <w:tcBorders>
-              <w:top w:val="nil"/>
-              <w:left w:val="nil"/>
-              <w:bottom w:val="nil"/>
-              <w:right w:val="nil"/>
-            </w:tcBorders>
-            <w:shd w:val="clear" w:color="auto" w:fill="auto"/>
-            <w:noWrap/>
-            <w:vAlign w:val="bottom"/>
-            <w:hideMark/>
-          </w:tcPr>
-          <w:p>
-            <w:pPr>
-              <w:spacing w:after="0" w:line="240" w:lineRule="auto"/>
-              <w:rPr>
-                <w:rFonts w:ascii="Calibri" w:eastAsia="Times New Roman" w:hAnsi="Calibri" w:cs="Calibri"/>
-                <w:color w:val="000000"/>
-                <w:lang w:eastAsia="en-IN"/>
-              </w:rPr>
-            </w:pPr>
-            <w:r>
-              <w:rPr>
-                <w:rFonts w:ascii="Calibri" w:eastAsia="Times New Roman" w:hAnsi="Calibri" w:cs="Calibri"/>
-                <w:color w:val="000000"/>
-                <w:lang w:eastAsia="en-IN"/>
-              </w:rPr>
-              <w:t>8</w:t>
-            </w:r>
-          </w:p>
-        </w:tc>
-        <w:tc>
-          <w:tcPr>
             <w:tcW w:w="1540" w:type="dxa"/>
             <w:tcBorders>
               <w:top w:val="nil"/>
@@ -2453,39 +2426,6 @@
         </w:tc>
         <w:tc>
           <w:tcPr>
-            <w:tcW w:w="1820" w:type="dxa"/>
-            <w:tcBorders>
-              <w:top w:val="nil"/>
-              <w:left w:val="nil"/>
-              <w:bottom w:val="nil"/>
-              <w:right w:val="nil"/>
-            </w:tcBorders>
-            <w:shd w:val="clear" w:color="auto" w:fill="auto"/>
-            <w:noWrap/>
-            <w:vAlign w:val="bottom"/>
-            <w:hideMark/>
-          </w:tcPr>
-          <w:p>
-            <w:pPr>
-              <w:spacing w:after="0" w:line="240" w:lineRule="auto"/>
-              <w:rPr>
-                <w:rFonts w:ascii="Calibri" w:eastAsia="Times New Roman" w:hAnsi="Calibri" w:cs="Calibri"/>
-                <w:color w:val="000000"/>
-                <w:lang w:eastAsia="en-IN"/>
-              </w:rPr>
-            </w:pPr>
-            <w:r>
-              <w:rPr>
-                <w:rFonts w:ascii="Calibri" w:eastAsia="Times New Roman" w:hAnsi="Calibri" w:cs="Calibri"/>
-                <w:color w:val="000000"/>
-                <w:lang w:eastAsia="en-IN"/>
-              </w:rPr>
-              <w:t>4</w:t>
-            </w:r>
-          </w:p>
-        </w:tc>
-        <w:tc>
-          <w:tcPr>
             <w:tcW w:w="1540" w:type="dxa"/>
             <w:tcBorders>
               <w:top w:val="nil"/>
@@ -2515,8 +2455,6 @@
               </w:rPr>
               <w:t>8</w:t>
             </w:r>
-            <w:bookmarkStart w:id="0" w:name="_GoBack"/>
-            <w:bookmarkEnd w:id="0"/>
           </w:p>
         </w:tc>
       </w:tr>
@@ -2586,40 +2524,7 @@
                 <w:color w:val="000000"/>
                 <w:lang w:eastAsia="en-IN"/>
               </w:rPr>
-              <w:t>3</w:t>
-            </w:r>
-          </w:p>
-        </w:tc>
-        <w:tc>
-          <w:tcPr>
-            <w:tcW w:w="1820" w:type="dxa"/>
-            <w:tcBorders>
-              <w:top w:val="nil"/>
-              <w:left w:val="nil"/>
-              <w:bottom w:val="nil"/>
-              <w:right w:val="nil"/>
-            </w:tcBorders>
-            <w:shd w:val="clear" w:color="auto" w:fill="auto"/>
-            <w:noWrap/>
-            <w:vAlign w:val="bottom"/>
-            <w:hideMark/>
-          </w:tcPr>
-          <w:p>
-            <w:pPr>
-              <w:spacing w:after="0" w:line="240" w:lineRule="auto"/>
-              <w:rPr>
-                <w:rFonts w:ascii="Calibri" w:eastAsia="Times New Roman" w:hAnsi="Calibri" w:cs="Calibri"/>
-                <w:color w:val="000000"/>
-                <w:lang w:eastAsia="en-IN"/>
-              </w:rPr>
-            </w:pPr>
-            <w:r>
-              <w:rPr>
-                <w:rFonts w:ascii="Calibri" w:eastAsia="Times New Roman" w:hAnsi="Calibri" w:cs="Calibri"/>
-                <w:color w:val="000000"/>
-                <w:lang w:eastAsia="en-IN"/>
-              </w:rPr>
-              <w:t>2</w:t>
+              <w:t>7</w:t>
             </w:r>
           </w:p>
         </w:tc>
@@ -2729,39 +2634,6 @@
         </w:tc>
         <w:tc>
           <w:tcPr>
-            <w:tcW w:w="1820" w:type="dxa"/>
-            <w:tcBorders>
-              <w:top w:val="nil"/>
-              <w:left w:val="nil"/>
-              <w:bottom w:val="nil"/>
-              <w:right w:val="nil"/>
-            </w:tcBorders>
-            <w:shd w:val="clear" w:color="auto" w:fill="auto"/>
-            <w:noWrap/>
-            <w:vAlign w:val="bottom"/>
-            <w:hideMark/>
-          </w:tcPr>
-          <w:p>
-            <w:pPr>
-              <w:spacing w:after="0" w:line="240" w:lineRule="auto"/>
-              <w:rPr>
-                <w:rFonts w:ascii="Calibri" w:eastAsia="Times New Roman" w:hAnsi="Calibri" w:cs="Calibri"/>
-                <w:color w:val="000000"/>
-                <w:lang w:eastAsia="en-IN"/>
-              </w:rPr>
-            </w:pPr>
-            <w:r>
-              <w:rPr>
-                <w:rFonts w:ascii="Calibri" w:eastAsia="Times New Roman" w:hAnsi="Calibri" w:cs="Calibri"/>
-                <w:color w:val="000000"/>
-                <w:lang w:eastAsia="en-IN"/>
-              </w:rPr>
-              <w:t>3</w:t>
-            </w:r>
-          </w:p>
-        </w:tc>
-        <w:tc>
-          <w:tcPr>
             <w:tcW w:w="1540" w:type="dxa"/>
             <w:tcBorders>
               <w:top w:val="nil"/>
@@ -2789,7 +2661,7 @@
                 <w:color w:val="000000"/>
                 <w:lang w:eastAsia="en-IN"/>
               </w:rPr>
-              <w:t>3</w:t>
+              <w:t>7</w:t>
             </w:r>
           </w:p>
         </w:tc>
@@ -3026,6 +2898,7 @@
                 <w:lang w:eastAsia="en-IN"/>
               </w:rPr>
             </w:pPr>
+            <w:proofErr w:type="spellStart"/>
             <w:r>
               <w:rPr>
                 <w:rFonts w:ascii="Calibri" w:eastAsia="Times New Roman" w:hAnsi="Calibri" w:cs="Calibri"/>
@@ -3034,6 +2907,7 @@
               </w:rPr>
               <w:t>testRightTriangleA</w:t>
             </w:r>
+            <w:proofErr w:type="spellEnd"/>
           </w:p>
         </w:tc>
         <w:tc>
@@ -3196,6 +3070,7 @@
                 <w:lang w:eastAsia="en-IN"/>
               </w:rPr>
             </w:pPr>
+            <w:proofErr w:type="spellStart"/>
             <w:r>
               <w:rPr>
                 <w:rFonts w:ascii="Calibri" w:eastAsia="Times New Roman" w:hAnsi="Calibri" w:cs="Calibri"/>
@@ -3204,6 +3079,7 @@
               </w:rPr>
               <w:t>testRightTriangleB</w:t>
             </w:r>
+            <w:proofErr w:type="spellEnd"/>
           </w:p>
         </w:tc>
         <w:tc>
@@ -3366,6 +3242,7 @@
                 <w:lang w:eastAsia="en-IN"/>
               </w:rPr>
             </w:pPr>
+            <w:proofErr w:type="spellStart"/>
             <w:r>
               <w:rPr>
                 <w:rFonts w:ascii="Calibri" w:eastAsia="Times New Roman" w:hAnsi="Calibri" w:cs="Calibri"/>
@@ -3374,6 +3251,7 @@
               </w:rPr>
               <w:t>testEquilateralTriangleA</w:t>
             </w:r>
+            <w:proofErr w:type="spellEnd"/>
           </w:p>
         </w:tc>
         <w:tc>
@@ -3584,6 +3462,7 @@
                 <w:lang w:eastAsia="en-IN"/>
               </w:rPr>
             </w:pPr>
+            <w:proofErr w:type="spellStart"/>
             <w:r>
               <w:rPr>
                 <w:rFonts w:ascii="Calibri" w:eastAsia="Times New Roman" w:hAnsi="Calibri" w:cs="Calibri"/>
@@ -3592,6 +3471,7 @@
               </w:rPr>
               <w:t>testIsoscelesTrianleA</w:t>
             </w:r>
+            <w:proofErr w:type="spellEnd"/>
           </w:p>
         </w:tc>
         <w:tc>
@@ -3754,6 +3634,7 @@
                 <w:lang w:eastAsia="en-IN"/>
               </w:rPr>
             </w:pPr>
+            <w:proofErr w:type="spellStart"/>
             <w:r>
               <w:rPr>
                 <w:rFonts w:ascii="Calibri" w:eastAsia="Times New Roman" w:hAnsi="Calibri" w:cs="Calibri"/>
@@ -3762,6 +3643,7 @@
               </w:rPr>
               <w:t>testScaleneTriangleA</w:t>
             </w:r>
+            <w:proofErr w:type="spellEnd"/>
           </w:p>
         </w:tc>
         <w:tc>
@@ -3924,6 +3806,7 @@
                 <w:lang w:eastAsia="en-IN"/>
               </w:rPr>
             </w:pPr>
+            <w:proofErr w:type="spellStart"/>
             <w:r>
               <w:rPr>
                 <w:rFonts w:ascii="Calibri" w:eastAsia="Times New Roman" w:hAnsi="Calibri" w:cs="Calibri"/>
@@ -3932,6 +3815,7 @@
               </w:rPr>
               <w:t>testInvalidInputA</w:t>
             </w:r>
+            <w:proofErr w:type="spellEnd"/>
           </w:p>
         </w:tc>
         <w:tc>
@@ -3990,6 +3874,7 @@
                 <w:lang w:eastAsia="en-IN"/>
               </w:rPr>
             </w:pPr>
+            <w:proofErr w:type="spellStart"/>
             <w:r>
               <w:rPr>
                 <w:rFonts w:ascii="Calibri" w:eastAsia="Times New Roman" w:hAnsi="Calibri" w:cs="Calibri"/>
@@ -3998,6 +3883,7 @@
               </w:rPr>
               <w:t>InvalidInput</w:t>
             </w:r>
+            <w:proofErr w:type="spellEnd"/>
           </w:p>
         </w:tc>
         <w:tc>
@@ -4023,6 +3909,7 @@
                 <w:lang w:eastAsia="en-IN"/>
               </w:rPr>
             </w:pPr>
+            <w:proofErr w:type="spellStart"/>
             <w:r>
               <w:rPr>
                 <w:rFonts w:ascii="Calibri" w:eastAsia="Times New Roman" w:hAnsi="Calibri" w:cs="Calibri"/>
@@ -4031,6 +3918,7 @@
               </w:rPr>
               <w:t>InvalidInput</w:t>
             </w:r>
+            <w:proofErr w:type="spellEnd"/>
           </w:p>
         </w:tc>
         <w:tc>
@@ -4094,6 +3982,7 @@
                 <w:lang w:eastAsia="en-IN"/>
               </w:rPr>
             </w:pPr>
+            <w:proofErr w:type="spellStart"/>
             <w:r>
               <w:rPr>
                 <w:rFonts w:ascii="Calibri" w:eastAsia="Times New Roman" w:hAnsi="Calibri" w:cs="Calibri"/>
@@ -4102,6 +3991,7 @@
               </w:rPr>
               <w:t>testNotATriangleA</w:t>
             </w:r>
+            <w:proofErr w:type="spellEnd"/>
           </w:p>
         </w:tc>
         <w:tc>
@@ -4160,6 +4050,7 @@
                 <w:lang w:eastAsia="en-IN"/>
               </w:rPr>
             </w:pPr>
+            <w:proofErr w:type="spellStart"/>
             <w:r>
               <w:rPr>
                 <w:rFonts w:ascii="Calibri" w:eastAsia="Times New Roman" w:hAnsi="Calibri" w:cs="Calibri"/>
@@ -4168,6 +4059,7 @@
               </w:rPr>
               <w:t>NotATriangle</w:t>
             </w:r>
+            <w:proofErr w:type="spellEnd"/>
           </w:p>
         </w:tc>
         <w:tc>
@@ -4193,6 +4085,7 @@
                 <w:lang w:eastAsia="en-IN"/>
               </w:rPr>
             </w:pPr>
+            <w:proofErr w:type="spellStart"/>
             <w:r>
               <w:rPr>
                 <w:rFonts w:ascii="Calibri" w:eastAsia="Times New Roman" w:hAnsi="Calibri" w:cs="Calibri"/>
@@ -4201,6 +4094,7 @@
               </w:rPr>
               <w:t>NotATriangle</w:t>
             </w:r>
+            <w:proofErr w:type="spellEnd"/>
           </w:p>
         </w:tc>
         <w:tc>
@@ -4264,6 +4158,7 @@
                 <w:lang w:eastAsia="en-IN"/>
               </w:rPr>
             </w:pPr>
+            <w:proofErr w:type="spellStart"/>
             <w:r>
               <w:rPr>
                 <w:rFonts w:ascii="Calibri" w:eastAsia="Times New Roman" w:hAnsi="Calibri" w:cs="Calibri"/>
@@ -4272,6 +4167,7 @@
               </w:rPr>
               <w:t>testNotATriangleB</w:t>
             </w:r>
+            <w:proofErr w:type="spellEnd"/>
           </w:p>
         </w:tc>
         <w:tc>
@@ -4346,6 +4242,7 @@
                 <w:lang w:eastAsia="en-IN"/>
               </w:rPr>
             </w:pPr>
+            <w:proofErr w:type="spellStart"/>
             <w:r>
               <w:rPr>
                 <w:rFonts w:ascii="Calibri" w:eastAsia="Times New Roman" w:hAnsi="Calibri" w:cs="Calibri"/>
@@ -4354,6 +4251,7 @@
               </w:rPr>
               <w:t>NotATriangle</w:t>
             </w:r>
+            <w:proofErr w:type="spellEnd"/>
           </w:p>
         </w:tc>
         <w:tc>
@@ -4379,6 +4277,7 @@
                 <w:lang w:eastAsia="en-IN"/>
               </w:rPr>
             </w:pPr>
+            <w:proofErr w:type="spellStart"/>
             <w:r>
               <w:rPr>
                 <w:rFonts w:ascii="Calibri" w:eastAsia="Times New Roman" w:hAnsi="Calibri" w:cs="Calibri"/>
@@ -4387,6 +4286,7 @@
               </w:rPr>
               <w:t>NotATriangle</w:t>
             </w:r>
+            <w:proofErr w:type="spellEnd"/>
           </w:p>
         </w:tc>
         <w:tc>
@@ -4679,7 +4579,10 @@
         </w:tc>
       </w:tr>
     </w:tbl>
-    <w:p/>
+    <w:p>
+      <w:bookmarkStart w:id="0" w:name="_GoBack"/>
+      <w:bookmarkEnd w:id="0"/>
+    </w:p>
     <w:p/>
     <w:p/>
     <w:p/>

</xml_diff>